<commit_message>
Minuta Reunion Sabado 12-05
:+1:
</commit_message>
<xml_diff>
--- a/Evidencias Documentales/Minutas/Minuta 08-05-2018- Reunion en Clases.docx
+++ b/Evidencias Documentales/Minutas/Minuta 08-05-2018- Reunion en Clases.docx
@@ -222,25 +222,7 @@
         <w:t xml:space="preserve">- </w:t>
       </w:r>
       <w:r>
-        <w:t xml:space="preserve">Propuesta aceptada de Solución con Aplicación Web </w:t>
-      </w:r>
-      <w:r>
-        <w:t xml:space="preserve">(Java) </w:t>
-      </w:r>
-      <w:r>
-        <w:t>y Aplicación</w:t>
-      </w:r>
-      <w:r>
-        <w:t xml:space="preserve"> de E</w:t>
-      </w:r>
-      <w:r>
-        <w:t>scritorio</w:t>
-      </w:r>
-      <w:r>
-        <w:t xml:space="preserve"> (C#)</w:t>
-      </w:r>
-      <w:r>
-        <w:t>.</w:t>
+        <w:t>Propuesta aceptada de Solución con Aplicación Web (Java) y Aplicación de Escritorio (C#).</w:t>
       </w:r>
     </w:p>
     <w:p>
@@ -299,6 +281,11 @@
       <w:r>
         <w:t>.</w:t>
       </w:r>
+      <w:r>
+        <w:t xml:space="preserve"> -</w:t>
+      </w:r>
+      <w:bookmarkStart w:id="0" w:name="_GoBack"/>
+      <w:bookmarkEnd w:id="0"/>
     </w:p>
     <w:p>
       <w:pPr>
@@ -319,10 +306,7 @@
         <w:t>Marco Duarte</w:t>
       </w:r>
       <w:r>
-        <w:t xml:space="preserve"> </w:t>
-      </w:r>
-      <w:r>
-        <w:t>–</w:t>
+        <w:t xml:space="preserve"> –</w:t>
       </w:r>
       <w:r>
         <w:rPr>
@@ -362,15 +346,7 @@
         </w:numPr>
       </w:pPr>
       <w:r>
-        <w:t xml:space="preserve">Generación </w:t>
-      </w:r>
-      <w:proofErr w:type="spellStart"/>
-      <w:r>
-        <w:t>Mackup</w:t>
-      </w:r>
-      <w:proofErr w:type="spellEnd"/>
-      <w:r>
-        <w:t xml:space="preserve"> de aplicación Web.</w:t>
+        <w:t>Generación Mackup de aplicación Web.</w:t>
       </w:r>
     </w:p>
     <w:p>
@@ -386,18 +362,7 @@
         <w:t>Responsable</w:t>
       </w:r>
       <w:r>
-        <w:t xml:space="preserve"> </w:t>
-      </w:r>
-      <w:proofErr w:type="spellStart"/>
-      <w:r>
-        <w:t>Nibsa</w:t>
-      </w:r>
-      <w:proofErr w:type="spellEnd"/>
-      <w:r>
-        <w:t xml:space="preserve"> Contreras</w:t>
-      </w:r>
-      <w:r>
-        <w:t xml:space="preserve"> –</w:t>
+        <w:t xml:space="preserve"> Nibsa Contreras –</w:t>
       </w:r>
       <w:r>
         <w:rPr>
@@ -512,36 +477,22 @@
         <w:t>Responsable</w:t>
       </w:r>
       <w:r>
+        <w:t xml:space="preserve"> Jordan Quiroz –</w:t>
+      </w:r>
+      <w:r>
+        <w:rPr>
+          <w:b/>
+        </w:rPr>
         <w:t xml:space="preserve"> </w:t>
       </w:r>
-      <w:proofErr w:type="spellStart"/>
-      <w:r>
-        <w:t>Jordan</w:t>
-      </w:r>
-      <w:proofErr w:type="spellEnd"/>
-      <w:r>
-        <w:t xml:space="preserve"> Quiroz</w:t>
-      </w:r>
-      <w:r>
-        <w:t xml:space="preserve"> –</w:t>
-      </w:r>
       <w:r>
         <w:rPr>
           <w:b/>
         </w:rPr>
-        <w:t xml:space="preserve"> </w:t>
-      </w:r>
-      <w:r>
-        <w:rPr>
-          <w:b/>
-        </w:rPr>
         <w:t>Realizar hasta</w:t>
       </w:r>
       <w:r>
-        <w:t xml:space="preserve"> </w:t>
-      </w:r>
-      <w:r>
-        <w:t>11</w:t>
+        <w:t xml:space="preserve"> 11</w:t>
       </w:r>
       <w:r>
         <w:t>-05-2018</w:t>
@@ -555,8 +506,6 @@
         <w:pStyle w:val="Prrafodelista"/>
         <w:ind w:left="1080"/>
       </w:pPr>
-      <w:bookmarkStart w:id="0" w:name="_GoBack"/>
-      <w:bookmarkEnd w:id="0"/>
     </w:p>
     <w:sectPr>
       <w:headerReference w:type="default" r:id="rId7"/>

</xml_diff>